<commit_message>
Completed assessment for iteration plan 10 and added iteration plan 11
</commit_message>
<xml_diff>
--- a/Iteration_Plans/Iteration Plan 10.docx
+++ b/Iteration_Plans/Iteration Plan 10.docx
@@ -6,13 +6,8 @@
       <w:pPr>
         <w:pStyle w:val="Title"/>
       </w:pPr>
-      <w:proofErr w:type="spellStart"/>
       <w:r>
-        <w:t>WikiWalks</w:t>
-      </w:r>
-      <w:proofErr w:type="spellEnd"/>
-      <w:r>
-        <w:t xml:space="preserve"> – Iteration Plan </w:t>
+        <w:t xml:space="preserve">WikiWalks – Iteration Plan </w:t>
       </w:r>
       <w:r>
         <w:t>10</w:t>
@@ -388,7 +383,7 @@
           </w:tcPr>
           <w:p>
             <w:r>
-              <w:t>Incomplete</w:t>
+              <w:t>Complete</w:t>
             </w:r>
           </w:p>
         </w:tc>
@@ -418,17 +413,17 @@
           </w:tcPr>
           <w:p>
             <w:r>
+              <w:t>8</w:t>
+            </w:r>
+          </w:p>
+        </w:tc>
+        <w:tc>
+          <w:tcPr>
+            <w:tcW w:w="1406" w:type="dxa"/>
+          </w:tcPr>
+          <w:p>
+            <w:r>
               <w:t>0</w:t>
-            </w:r>
-          </w:p>
-        </w:tc>
-        <w:tc>
-          <w:tcPr>
-            <w:tcW w:w="1406" w:type="dxa"/>
-          </w:tcPr>
-          <w:p>
-            <w:r>
-              <w:t>7</w:t>
             </w:r>
           </w:p>
         </w:tc>
@@ -470,7 +465,7 @@
           </w:tcPr>
           <w:p>
             <w:r>
-              <w:t>Incomplete</w:t>
+              <w:t>Complete</w:t>
             </w:r>
           </w:p>
         </w:tc>
@@ -500,17 +495,17 @@
           </w:tcPr>
           <w:p>
             <w:r>
+              <w:t>9</w:t>
+            </w:r>
+          </w:p>
+        </w:tc>
+        <w:tc>
+          <w:tcPr>
+            <w:tcW w:w="1406" w:type="dxa"/>
+          </w:tcPr>
+          <w:p>
+            <w:r>
               <w:t>0</w:t>
-            </w:r>
-          </w:p>
-        </w:tc>
-        <w:tc>
-          <w:tcPr>
-            <w:tcW w:w="1406" w:type="dxa"/>
-          </w:tcPr>
-          <w:p>
-            <w:r>
-              <w:t>8</w:t>
             </w:r>
           </w:p>
         </w:tc>
@@ -552,10 +547,10 @@
           </w:tcPr>
           <w:p>
             <w:r>
-              <w:t>Inc</w:t>
-            </w:r>
-            <w:r>
-              <w:t>omplete</w:t>
+              <w:t>Complet</w:t>
+            </w:r>
+            <w:r>
+              <w:t>e</w:t>
             </w:r>
           </w:p>
         </w:tc>
@@ -585,17 +580,17 @@
           </w:tcPr>
           <w:p>
             <w:r>
+              <w:t>4</w:t>
+            </w:r>
+          </w:p>
+        </w:tc>
+        <w:tc>
+          <w:tcPr>
+            <w:tcW w:w="1406" w:type="dxa"/>
+          </w:tcPr>
+          <w:p>
+            <w:r>
               <w:t>0</w:t>
-            </w:r>
-          </w:p>
-        </w:tc>
-        <w:tc>
-          <w:tcPr>
-            <w:tcW w:w="1406" w:type="dxa"/>
-          </w:tcPr>
-          <w:p>
-            <w:r>
-              <w:t>3</w:t>
             </w:r>
           </w:p>
         </w:tc>
@@ -671,19 +666,31 @@
           <w:tcPr>
             <w:tcW w:w="2689" w:type="dxa"/>
           </w:tcPr>
-          <w:p/>
+          <w:p>
+            <w:r>
+              <w:t>N/A</w:t>
+            </w:r>
+          </w:p>
         </w:tc>
         <w:tc>
           <w:tcPr>
             <w:tcW w:w="1559" w:type="dxa"/>
           </w:tcPr>
-          <w:p/>
+          <w:p>
+            <w:r>
+              <w:t>N/A</w:t>
+            </w:r>
+          </w:p>
         </w:tc>
         <w:tc>
           <w:tcPr>
             <w:tcW w:w="4768" w:type="dxa"/>
           </w:tcPr>
-          <w:p/>
+          <w:p>
+            <w:r>
+              <w:t>No issues were encountered this iteration</w:t>
+            </w:r>
+          </w:p>
         </w:tc>
       </w:tr>
     </w:tbl>
@@ -725,6 +732,9 @@
             <w:pPr>
               <w:cnfStyle w:val="000000000000" w:firstRow="0" w:lastRow="0" w:firstColumn="0" w:lastColumn="0" w:oddVBand="0" w:evenVBand="0" w:oddHBand="0" w:evenHBand="0" w:firstRowFirstColumn="0" w:firstRowLastColumn="0" w:lastRowFirstColumn="0" w:lastRowLastColumn="0"/>
             </w:pPr>
+            <w:r>
+              <w:t>Entire iteration</w:t>
+            </w:r>
           </w:p>
         </w:tc>
       </w:tr>
@@ -748,6 +758,9 @@
             <w:pPr>
               <w:cnfStyle w:val="000000000000" w:firstRow="0" w:lastRow="0" w:firstColumn="0" w:lastColumn="0" w:oddVBand="0" w:evenVBand="0" w:oddHBand="0" w:evenHBand="0" w:firstRowFirstColumn="0" w:firstRowLastColumn="0" w:lastRowFirstColumn="0" w:lastRowLastColumn="0"/>
             </w:pPr>
+            <w:r>
+              <w:t>2020-09-06</w:t>
+            </w:r>
           </w:p>
         </w:tc>
       </w:tr>
@@ -771,6 +784,9 @@
             <w:pPr>
               <w:cnfStyle w:val="000000000000" w:firstRow="0" w:lastRow="0" w:firstColumn="0" w:lastColumn="0" w:oddVBand="0" w:evenVBand="0" w:oddHBand="0" w:evenHBand="0" w:firstRowFirstColumn="0" w:firstRowLastColumn="0" w:lastRowFirstColumn="0" w:lastRowLastColumn="0"/>
             </w:pPr>
+            <w:r>
+              <w:t>Tyler, Joey, Sanjay</w:t>
+            </w:r>
           </w:p>
         </w:tc>
       </w:tr>
@@ -794,6 +810,9 @@
             <w:pPr>
               <w:cnfStyle w:val="000000000000" w:firstRow="0" w:lastRow="0" w:firstColumn="0" w:lastColumn="0" w:oddVBand="0" w:evenVBand="0" w:oddHBand="0" w:evenHBand="0" w:firstRowFirstColumn="0" w:firstRowLastColumn="0" w:lastRowFirstColumn="0" w:lastRowLastColumn="0"/>
             </w:pPr>
+            <w:r>
+              <w:t>Green</w:t>
+            </w:r>
           </w:p>
         </w:tc>
       </w:tr>
@@ -801,6 +820,9 @@
     <w:p>
       <w:r>
         <w:br/>
+      </w:r>
+      <w:r>
+        <w:t>All items for this iteration have been completed. The test model is complete and has extensive user acceptance testing. The user guide comprehensively covers all aspects of the application. The phase status assessment template was filled out with all relevant information. This concludes the IOCM phase.</w:t>
       </w:r>
     </w:p>
     <w:p/>
@@ -932,11 +954,9 @@
     <w:r>
       <w:ptab w:relativeTo="margin" w:alignment="center" w:leader="none"/>
     </w:r>
-    <w:proofErr w:type="spellStart"/>
     <w:r>
       <w:t>WikiWalks</w:t>
     </w:r>
-    <w:proofErr w:type="spellEnd"/>
     <w:r>
       <w:ptab w:relativeTo="margin" w:alignment="right" w:leader="none"/>
     </w:r>

</xml_diff>